<commit_message>
Adding readme and instruction
</commit_message>
<xml_diff>
--- a/Coursework/Submission1.docx
+++ b/Coursework/Submission1.docx
@@ -4,500 +4,326 @@
   <w:body>
     <w:p>
       <w:pPr>
+        <w:pStyle w:val="NoSpacing"/>
+        <w:rPr>
+          <w:b/>
+        </w:rPr>
+      </w:pPr>
+      <w:r>
+        <w:rPr>
+          <w:b/>
+        </w:rPr>
+        <w:t xml:space="preserve">Link to video on GitHub: </w:t>
+      </w:r>
+    </w:p>
+    <w:p>
+      <w:pPr>
+        <w:pStyle w:val="NoSpacing"/>
+      </w:pPr>
+      <w:hyperlink r:id="rId5" w:history="1">
+        <w:r>
+          <w:rPr>
+            <w:rStyle w:val="Hyperlink"/>
+          </w:rPr>
+          <w:t>https://github.com/PythoNiko/MobilePlatformDev/blob/master/Coursework/AndroidAppRunthrough.mp4</w:t>
+        </w:r>
+      </w:hyperlink>
+    </w:p>
+    <w:p>
+      <w:pPr>
+        <w:pStyle w:val="NoSpacing"/>
+      </w:pPr>
+    </w:p>
+    <w:p>
+      <w:pPr>
+        <w:pStyle w:val="NoSpacing"/>
+        <w:rPr>
+          <w:b/>
+        </w:rPr>
+      </w:pPr>
+      <w:r>
+        <w:rPr>
+          <w:b/>
+        </w:rPr>
+        <w:t>Link to Android Project:</w:t>
+      </w:r>
+    </w:p>
+    <w:p>
+      <w:pPr>
+        <w:pStyle w:val="NoSpacing"/>
+      </w:pPr>
+      <w:hyperlink r:id="rId6" w:history="1">
+        <w:r>
+          <w:rPr>
+            <w:rStyle w:val="Hyperlink"/>
+          </w:rPr>
+          <w:t>https://github.com/PythoNiko/MobilePlatformDev/tree/master/TestApplication</w:t>
+        </w:r>
+      </w:hyperlink>
+    </w:p>
+    <w:p>
+      <w:pPr>
+        <w:pStyle w:val="NoSpacing"/>
+      </w:pPr>
+    </w:p>
+    <w:p>
+      <w:pPr>
+        <w:pStyle w:val="NoSpacing"/>
+        <w:rPr>
+          <w:b/>
+        </w:rPr>
+      </w:pPr>
+      <w:r>
+        <w:rPr>
+          <w:b/>
+        </w:rPr>
+        <w:t>Link to .apk file:</w:t>
+      </w:r>
+    </w:p>
+    <w:p>
+      <w:pPr>
+        <w:pStyle w:val="NoSpacing"/>
+      </w:pPr>
+      <w:hyperlink r:id="rId7" w:history="1">
+        <w:r>
+          <w:rPr>
+            <w:rStyle w:val="Hyperlink"/>
+          </w:rPr>
+          <w:t>https://github.com/PythoNiko/MobilePlatformDev/blob/master/app-debug.apk</w:t>
+        </w:r>
+      </w:hyperlink>
+    </w:p>
+    <w:p>
+      <w:pPr>
+        <w:pStyle w:val="NoSpacing"/>
+        <w:rPr>
+          <w:b/>
+        </w:rPr>
+      </w:pPr>
+    </w:p>
+    <w:p>
+      <w:pPr>
+        <w:pStyle w:val="NoSpacing"/>
+        <w:rPr>
+          <w:b/>
+        </w:rPr>
+      </w:pPr>
+    </w:p>
+    <w:p>
+      <w:pPr>
+        <w:pStyle w:val="NoSpacing"/>
+        <w:rPr>
+          <w:b/>
+        </w:rPr>
+      </w:pPr>
+      <w:r>
+        <w:rPr>
+          <w:b/>
+        </w:rPr>
+        <w:t>ReadMe</w:t>
+      </w:r>
+    </w:p>
+    <w:p>
+      <w:pPr>
+        <w:pStyle w:val="NoSpacing"/>
+      </w:pPr>
+      <w:r>
+        <w:t>Please find attached my submission for the coursework of Mobile Platform Development</w:t>
+      </w:r>
+    </w:p>
+    <w:p>
+      <w:pPr>
+        <w:pStyle w:val="NoSpacing"/>
+      </w:pPr>
+      <w:bookmarkStart w:id="0" w:name="_GoBack"/>
+      <w:bookmarkEnd w:id="0"/>
+    </w:p>
+    <w:p>
+      <w:pPr>
+        <w:pStyle w:val="NoSpacing"/>
+      </w:pPr>
+      <w:r>
+        <w:tab/>
+        <w:t xml:space="preserve">- The application itself can be found it folder </w:t>
+      </w:r>
+      <w:proofErr w:type="spellStart"/>
+      <w:r>
+        <w:t>TestApplication</w:t>
+      </w:r>
+      <w:proofErr w:type="spellEnd"/>
+    </w:p>
+    <w:p>
+      <w:pPr>
+        <w:pStyle w:val="NoSpacing"/>
+      </w:pPr>
+      <w:r>
+        <w:tab/>
+        <w:t>- The reports can be found in the coursework folder</w:t>
+      </w:r>
+    </w:p>
+    <w:p>
+      <w:pPr>
+        <w:pStyle w:val="NoSpacing"/>
+      </w:pPr>
+      <w:r>
+        <w:tab/>
+        <w:t>- The video/</w:t>
+      </w:r>
+      <w:proofErr w:type="spellStart"/>
+      <w:r>
+        <w:t>screencase</w:t>
+      </w:r>
+      <w:proofErr w:type="spellEnd"/>
+      <w:r>
+        <w:t xml:space="preserve"> can be found in the coursework folder</w:t>
+      </w:r>
+    </w:p>
+    <w:p>
+      <w:pPr>
+        <w:pStyle w:val="NoSpacing"/>
+      </w:pPr>
+      <w:r>
+        <w:tab/>
+        <w:t xml:space="preserve">- Links to the video, android project </w:t>
+      </w:r>
+      <w:proofErr w:type="gramStart"/>
+      <w:r>
+        <w:t>and .apk</w:t>
+      </w:r>
+      <w:proofErr w:type="gramEnd"/>
+      <w:r>
+        <w:t xml:space="preserve"> file can be found at the top</w:t>
+      </w:r>
+    </w:p>
+    <w:p>
+      <w:pPr>
+        <w:pStyle w:val="NoSpacing"/>
+      </w:pPr>
+      <w:r>
+        <w:tab/>
+      </w:r>
+      <w:r>
+        <w:tab/>
+        <w:t xml:space="preserve">of the document entitled Submission1, also </w:t>
+      </w:r>
+      <w:proofErr w:type="spellStart"/>
+      <w:r>
+        <w:t>incide</w:t>
+      </w:r>
+      <w:proofErr w:type="spellEnd"/>
+      <w:r>
+        <w:t xml:space="preserve"> the coursework folder</w:t>
+      </w:r>
+    </w:p>
+    <w:p>
+      <w:pPr>
+        <w:pStyle w:val="NoSpacing"/>
+      </w:pPr>
+      <w:r>
+        <w:tab/>
+        <w:t xml:space="preserve">- I am also (hopefully) going to invite you to view the full repository on GitHub </w:t>
+      </w:r>
+    </w:p>
+    <w:p>
+      <w:pPr>
+        <w:pStyle w:val="NoSpacing"/>
+      </w:pPr>
+      <w:r>
+        <w:tab/>
+      </w:r>
+      <w:r>
+        <w:tab/>
+        <w:t>as a backup measure</w:t>
+      </w:r>
+    </w:p>
+    <w:p>
+      <w:pPr>
+        <w:pStyle w:val="NoSpacing"/>
+      </w:pPr>
+      <w:r>
+        <w:tab/>
+      </w:r>
+      <w:proofErr w:type="gramStart"/>
+      <w:r>
+        <w:t>- .apk</w:t>
+      </w:r>
+      <w:proofErr w:type="gramEnd"/>
+      <w:r>
+        <w:t xml:space="preserve"> file can also be found in root folder</w:t>
+      </w:r>
+    </w:p>
+    <w:p>
+      <w:pPr>
+        <w:pStyle w:val="NoSpacing"/>
+      </w:pPr>
+    </w:p>
+    <w:p>
+      <w:pPr>
+        <w:pStyle w:val="NoSpacing"/>
+      </w:pPr>
+      <w:r>
+        <w:t>Regards,</w:t>
+      </w:r>
+    </w:p>
+    <w:p>
+      <w:pPr>
+        <w:pStyle w:val="NoSpacing"/>
+      </w:pPr>
+      <w:r>
+        <w:t>Nick Connell</w:t>
+      </w:r>
+    </w:p>
+    <w:p>
+      <w:pPr>
+        <w:pStyle w:val="NoSpacing"/>
+      </w:pPr>
+      <w:r>
+        <w:t>S1623944</w:t>
+      </w:r>
+    </w:p>
+    <w:p>
+      <w:pPr>
+        <w:pStyle w:val="NoSpacing"/>
+        <w:rPr>
+          <w:b/>
+        </w:rPr>
+      </w:pPr>
+    </w:p>
+    <w:p>
+      <w:pPr>
+        <w:pStyle w:val="NoSpacing"/>
+        <w:rPr>
+          <w:b/>
+        </w:rPr>
+      </w:pPr>
+    </w:p>
+    <w:p>
+      <w:pPr>
+        <w:pStyle w:val="NoSpacing"/>
+        <w:rPr>
+          <w:b/>
+        </w:rPr>
+      </w:pPr>
+    </w:p>
+    <w:p>
+      <w:r>
+        <w:br w:type="page"/>
+      </w:r>
+    </w:p>
+    <w:p>
+      <w:pPr>
         <w:jc w:val="center"/>
       </w:pPr>
       <w:r>
         <w:rPr>
           <w:noProof/>
         </w:rPr>
+        <w:lastRenderedPageBreak/>
         <w:drawing>
           <wp:inline distT="0" distB="0" distL="0" distR="0" wp14:anchorId="43B64676" wp14:editId="42B9E27A">
             <wp:extent cx="4095750" cy="2313332"/>
             <wp:effectExtent l="0" t="0" r="0" b="0"/>
             <wp:docPr id="1" name="Picture 1"/>
-            <wp:cNvGraphicFramePr>
-              <a:graphicFrameLocks xmlns:a="http://schemas.openxmlformats.org/drawingml/2006/main" noChangeAspect="1"/>
-            </wp:cNvGraphicFramePr>
-            <a:graphic xmlns:a="http://schemas.openxmlformats.org/drawingml/2006/main">
-              <a:graphicData uri="http://schemas.openxmlformats.org/drawingml/2006/picture">
-                <pic:pic xmlns:pic="http://schemas.openxmlformats.org/drawingml/2006/picture">
-                  <pic:nvPicPr>
-                    <pic:cNvPr id="1" name=""/>
-                    <pic:cNvPicPr/>
-                  </pic:nvPicPr>
-                  <pic:blipFill>
-                    <a:blip r:embed="rId5"/>
-                    <a:stretch>
-                      <a:fillRect/>
-                    </a:stretch>
-                  </pic:blipFill>
-                  <pic:spPr>
-                    <a:xfrm>
-                      <a:off x="0" y="0"/>
-                      <a:ext cx="4103857" cy="2317911"/>
-                    </a:xfrm>
-                    <a:prstGeom prst="rect">
-                      <a:avLst/>
-                    </a:prstGeom>
-                  </pic:spPr>
-                </pic:pic>
-              </a:graphicData>
-            </a:graphic>
-          </wp:inline>
-        </w:drawing>
-      </w:r>
-    </w:p>
-    <w:p>
-      <w:pPr>
-        <w:jc w:val="center"/>
-      </w:pPr>
-    </w:p>
-    <w:p/>
-    <w:p>
-      <w:pPr>
-        <w:jc w:val="center"/>
-        <w:rPr>
-          <w:b/>
-          <w:sz w:val="28"/>
-        </w:rPr>
-      </w:pPr>
-      <w:r>
-        <w:rPr>
-          <w:b/>
-          <w:sz w:val="28"/>
-        </w:rPr>
-        <w:t>Mobile Platform Development</w:t>
-      </w:r>
-    </w:p>
-    <w:p>
-      <w:pPr>
-        <w:jc w:val="center"/>
-        <w:rPr>
-          <w:b/>
-          <w:sz w:val="28"/>
-        </w:rPr>
-      </w:pPr>
-      <w:r>
-        <w:rPr>
-          <w:b/>
-          <w:sz w:val="28"/>
-        </w:rPr>
-        <w:t>MHI322959</w:t>
-      </w:r>
-    </w:p>
-    <w:p>
-      <w:pPr>
-        <w:jc w:val="center"/>
-        <w:rPr>
-          <w:b/>
-          <w:sz w:val="28"/>
-        </w:rPr>
-      </w:pPr>
-      <w:r>
-        <w:rPr>
-          <w:b/>
-          <w:sz w:val="28"/>
-        </w:rPr>
-        <w:t>Session 2017/2018</w:t>
-      </w:r>
-      <w:r>
-        <w:rPr>
-          <w:b/>
-          <w:sz w:val="28"/>
-        </w:rPr>
-        <w:cr/>
-      </w:r>
-    </w:p>
-    <w:p>
-      <w:pPr>
-        <w:jc w:val="center"/>
-      </w:pPr>
-    </w:p>
-    <w:p/>
-    <w:p>
-      <w:pPr>
-        <w:jc w:val="center"/>
-        <w:rPr>
-          <w:sz w:val="32"/>
-          <w:u w:val="single"/>
-        </w:rPr>
-      </w:pPr>
-      <w:r>
-        <w:rPr>
-          <w:sz w:val="32"/>
-          <w:u w:val="single"/>
-        </w:rPr>
-        <w:t>Coursework Submission: Design Report</w:t>
-      </w:r>
-    </w:p>
-    <w:p>
-      <w:pPr>
-        <w:jc w:val="center"/>
-        <w:rPr>
-          <w:sz w:val="24"/>
-        </w:rPr>
-      </w:pPr>
-    </w:p>
-    <w:p>
-      <w:pPr>
-        <w:jc w:val="center"/>
-        <w:rPr>
-          <w:sz w:val="24"/>
-        </w:rPr>
-      </w:pPr>
-    </w:p>
-    <w:p>
-      <w:pPr>
-        <w:jc w:val="center"/>
-        <w:rPr>
-          <w:sz w:val="24"/>
-        </w:rPr>
-      </w:pPr>
-    </w:p>
-    <w:p>
-      <w:pPr>
-        <w:jc w:val="center"/>
-        <w:rPr>
-          <w:sz w:val="28"/>
-          <w:szCs w:val="28"/>
-        </w:rPr>
-      </w:pPr>
-      <w:r>
-        <w:rPr>
-          <w:sz w:val="28"/>
-          <w:szCs w:val="28"/>
-        </w:rPr>
-        <w:t>Nick Connell</w:t>
-      </w:r>
-    </w:p>
-    <w:p>
-      <w:pPr>
-        <w:jc w:val="center"/>
-        <w:rPr>
-          <w:sz w:val="28"/>
-          <w:szCs w:val="28"/>
-        </w:rPr>
-      </w:pPr>
-      <w:r>
-        <w:rPr>
-          <w:sz w:val="28"/>
-          <w:szCs w:val="28"/>
-        </w:rPr>
-        <w:t xml:space="preserve">Matriculation Number: </w:t>
-      </w:r>
-      <w:r>
-        <w:rPr>
-          <w:sz w:val="28"/>
-          <w:szCs w:val="28"/>
-        </w:rPr>
-        <w:t>S1623944</w:t>
-      </w:r>
-    </w:p>
-    <w:p>
-      <w:pPr>
-        <w:jc w:val="center"/>
-      </w:pPr>
-    </w:p>
-    <w:p>
-      <w:pPr>
-        <w:jc w:val="center"/>
-      </w:pPr>
-    </w:p>
-    <w:p>
-      <w:pPr>
-        <w:jc w:val="center"/>
-      </w:pPr>
-    </w:p>
-    <w:p>
-      <w:pPr>
-        <w:jc w:val="center"/>
-      </w:pPr>
-    </w:p>
-    <w:p>
-      <w:pPr>
-        <w:jc w:val="center"/>
-      </w:pPr>
-    </w:p>
-    <w:p>
-      <w:pPr>
-        <w:jc w:val="center"/>
-      </w:pPr>
-    </w:p>
-    <w:p>
-      <w:pPr>
-        <w:pStyle w:val="NoSpacing"/>
-        <w:rPr>
-          <w:i/>
-          <w:sz w:val="28"/>
-        </w:rPr>
-      </w:pPr>
-    </w:p>
-    <w:p>
-      <w:pPr>
-        <w:pStyle w:val="Heading2"/>
-        <w:rPr>
-          <w:b/>
-        </w:rPr>
-      </w:pPr>
-      <w:r>
-        <w:rPr>
-          <w:b/>
-        </w:rPr>
-        <w:lastRenderedPageBreak/>
-        <w:t>Introduction</w:t>
-      </w:r>
-    </w:p>
-    <w:p>
-      <w:pPr>
-        <w:pStyle w:val="NoSpacing"/>
-      </w:pPr>
-      <w:r>
-        <w:t>The aim of this design report is to demonstrate the use of certain graphical components, their layout, and the reasoning behind these elements being chosen over other approaches which could have been taken. It will go into detail about what the design tried to achieve in aiding user experience amongst other key decisions which were researched and then later implemented.</w:t>
-      </w:r>
-    </w:p>
-    <w:p>
-      <w:pPr>
-        <w:pStyle w:val="NoSpacing"/>
-        <w:rPr>
-          <w:sz w:val="28"/>
-        </w:rPr>
-      </w:pPr>
-    </w:p>
-    <w:p>
-      <w:pPr>
-        <w:pStyle w:val="Heading2"/>
-        <w:rPr>
-          <w:b/>
-        </w:rPr>
-      </w:pPr>
-      <w:r>
-        <w:rPr>
-          <w:b/>
-        </w:rPr>
-        <w:t>Aims of the Design</w:t>
-      </w:r>
-    </w:p>
-    <w:p>
-      <w:pPr>
-        <w:pStyle w:val="NoSpacing"/>
-      </w:pPr>
-      <w:r>
-        <w:t>This section is going to discuss what the design of the application aimed to achieve.</w:t>
-      </w:r>
-    </w:p>
-    <w:p>
-      <w:pPr>
-        <w:pStyle w:val="NoSpacing"/>
-      </w:pPr>
-    </w:p>
-    <w:p>
-      <w:pPr>
-        <w:pStyle w:val="NoSpacing"/>
-      </w:pPr>
-      <w:r>
-        <w:t>One of the most fundamental goals which must be achieved by any product, software application, program, game, or the actual devices which access such applications, is to make it as simple as possible for the user. This means never allowing for the user to feel lost or unsure as to how they should proceed at any given moment and having a user interface which is friendly and simple to use. This is achieved through clear instructions (if necessary) and appropriately labelled, self-explanatory buttons.</w:t>
-      </w:r>
-    </w:p>
-    <w:p>
-      <w:pPr>
-        <w:pStyle w:val="NoSpacing"/>
-      </w:pPr>
-    </w:p>
-    <w:p>
-      <w:pPr>
-        <w:pStyle w:val="NoSpacing"/>
-        <w:rPr>
-          <w:b/>
-        </w:rPr>
-      </w:pPr>
-      <w:r>
-        <w:rPr>
-          <w:b/>
-        </w:rPr>
-        <w:t>Diagram 1.0 – Screen from official website of Traffic Scotland</w:t>
-      </w:r>
-    </w:p>
-    <w:p>
-      <w:pPr>
-        <w:pStyle w:val="NoSpacing"/>
-      </w:pPr>
-      <w:r>
-        <w:rPr>
-          <w:noProof/>
-        </w:rPr>
-        <w:drawing>
-          <wp:inline distT="0" distB="0" distL="0" distR="0" wp14:anchorId="70323257" wp14:editId="50C23382">
-            <wp:extent cx="5693613" cy="2967487"/>
-            <wp:effectExtent l="0" t="0" r="2540" b="4445"/>
-            <wp:docPr id="5" name="Picture 5"/>
-            <wp:cNvGraphicFramePr>
-              <a:graphicFrameLocks xmlns:a="http://schemas.openxmlformats.org/drawingml/2006/main" noChangeAspect="1"/>
-            </wp:cNvGraphicFramePr>
-            <a:graphic xmlns:a="http://schemas.openxmlformats.org/drawingml/2006/main">
-              <a:graphicData uri="http://schemas.openxmlformats.org/drawingml/2006/picture">
-                <pic:pic xmlns:pic="http://schemas.openxmlformats.org/drawingml/2006/picture">
-                  <pic:nvPicPr>
-                    <pic:cNvPr id="1" name=""/>
-                    <pic:cNvPicPr/>
-                  </pic:nvPicPr>
-                  <pic:blipFill>
-                    <a:blip r:embed="rId6"/>
-                    <a:stretch>
-                      <a:fillRect/>
-                    </a:stretch>
-                  </pic:blipFill>
-                  <pic:spPr>
-                    <a:xfrm>
-                      <a:off x="0" y="0"/>
-                      <a:ext cx="5778763" cy="3011867"/>
-                    </a:xfrm>
-                    <a:prstGeom prst="rect">
-                      <a:avLst/>
-                    </a:prstGeom>
-                  </pic:spPr>
-                </pic:pic>
-              </a:graphicData>
-            </a:graphic>
-          </wp:inline>
-        </w:drawing>
-      </w:r>
-    </w:p>
-    <w:p/>
-    <w:p>
-      <w:pPr>
-        <w:pStyle w:val="NoSpacing"/>
-      </w:pPr>
-      <w:r>
-        <w:t>Another key aim during the design process was to make the app look and feel as aesthetically close to the official website for Traffic Scotland taking into consideration both colour scheme and word choice. As can be seen in Diagram 1.0, Traffic Scotland uses the phrase “</w:t>
-      </w:r>
-      <w:r>
-        <w:t>Real time and future traffic information for Scotland</w:t>
-      </w:r>
-      <w:r>
-        <w:t>”. This phrase, amongst some other text were taken directly from the official site to help achieve a sense of reliability and consistency should a user change between the android application and the website.  Further to this use of text, the colours used are also transferrable and this was achieved by obtaining the hexadecimal values of the assorted colours used by Traffic Scotland. As can be seen in the respective diagrams below, Diagram 1.1 depicts the colours file held in the values directorate, followed by Diagram 1.2 showing the strings file which captures some of the text implementation.</w:t>
-      </w:r>
-    </w:p>
-    <w:p>
-      <w:pPr>
-        <w:pStyle w:val="NoSpacing"/>
-        <w:rPr>
-          <w:b/>
-        </w:rPr>
-      </w:pPr>
-    </w:p>
-    <w:p>
-      <w:pPr>
-        <w:pStyle w:val="NoSpacing"/>
-        <w:rPr>
-          <w:b/>
-        </w:rPr>
-      </w:pPr>
-    </w:p>
-    <w:p>
-      <w:pPr>
-        <w:pStyle w:val="NoSpacing"/>
-        <w:rPr>
-          <w:b/>
-        </w:rPr>
-      </w:pPr>
-    </w:p>
-    <w:p>
-      <w:pPr>
-        <w:pStyle w:val="NoSpacing"/>
-        <w:rPr>
-          <w:b/>
-        </w:rPr>
-      </w:pPr>
-    </w:p>
-    <w:p>
-      <w:pPr>
-        <w:pStyle w:val="NoSpacing"/>
-        <w:rPr>
-          <w:b/>
-        </w:rPr>
-      </w:pPr>
-      <w:r>
-        <w:rPr>
-          <w:b/>
-        </w:rPr>
-        <w:lastRenderedPageBreak/>
-        <w:t>Diagram 1.1 – Application of Hexadecimal Colour Values</w:t>
-      </w:r>
-    </w:p>
-    <w:p>
-      <w:pPr>
-        <w:pStyle w:val="NoSpacing"/>
-      </w:pPr>
-      <w:r>
-        <w:rPr>
-          <w:noProof/>
-        </w:rPr>
-        <w:drawing>
-          <wp:inline distT="0" distB="0" distL="0" distR="0" wp14:anchorId="453EDE77" wp14:editId="17E945B6">
-            <wp:extent cx="6000750" cy="3122762"/>
-            <wp:effectExtent l="0" t="0" r="0" b="1905"/>
-            <wp:docPr id="6" name="Picture 6"/>
-            <wp:cNvGraphicFramePr>
-              <a:graphicFrameLocks xmlns:a="http://schemas.openxmlformats.org/drawingml/2006/main" noChangeAspect="1"/>
-            </wp:cNvGraphicFramePr>
-            <a:graphic xmlns:a="http://schemas.openxmlformats.org/drawingml/2006/main">
-              <a:graphicData uri="http://schemas.openxmlformats.org/drawingml/2006/picture">
-                <pic:pic xmlns:pic="http://schemas.openxmlformats.org/drawingml/2006/picture">
-                  <pic:nvPicPr>
-                    <pic:cNvPr id="1" name=""/>
-                    <pic:cNvPicPr/>
-                  </pic:nvPicPr>
-                  <pic:blipFill>
-                    <a:blip r:embed="rId7"/>
-                    <a:stretch>
-                      <a:fillRect/>
-                    </a:stretch>
-                  </pic:blipFill>
-                  <pic:spPr>
-                    <a:xfrm>
-                      <a:off x="0" y="0"/>
-                      <a:ext cx="6106334" cy="3177707"/>
-                    </a:xfrm>
-                    <a:prstGeom prst="rect">
-                      <a:avLst/>
-                    </a:prstGeom>
-                  </pic:spPr>
-                </pic:pic>
-              </a:graphicData>
-            </a:graphic>
-          </wp:inline>
-        </w:drawing>
-      </w:r>
-    </w:p>
-    <w:p>
-      <w:pPr>
-        <w:pStyle w:val="NoSpacing"/>
-      </w:pPr>
-    </w:p>
-    <w:p>
-      <w:pPr>
-        <w:pStyle w:val="NoSpacing"/>
-        <w:rPr>
-          <w:b/>
-        </w:rPr>
-      </w:pPr>
-      <w:r>
-        <w:rPr>
-          <w:b/>
-        </w:rPr>
-        <w:t>Diagram 1.2 – Application of String Values</w:t>
-      </w:r>
-    </w:p>
-    <w:p>
-      <w:r>
-        <w:rPr>
-          <w:noProof/>
-        </w:rPr>
-        <w:drawing>
-          <wp:inline distT="0" distB="0" distL="0" distR="0" wp14:anchorId="6B241FB8" wp14:editId="63E1D66B">
-            <wp:extent cx="6038850" cy="3355675"/>
-            <wp:effectExtent l="0" t="0" r="0" b="0"/>
-            <wp:docPr id="7" name="Picture 7"/>
             <wp:cNvGraphicFramePr>
               <a:graphicFrameLocks xmlns:a="http://schemas.openxmlformats.org/drawingml/2006/main" noChangeAspect="1"/>
             </wp:cNvGraphicFramePr>
@@ -517,6 +343,489 @@
                   <pic:spPr>
                     <a:xfrm>
                       <a:off x="0" y="0"/>
+                      <a:ext cx="4103857" cy="2317911"/>
+                    </a:xfrm>
+                    <a:prstGeom prst="rect">
+                      <a:avLst/>
+                    </a:prstGeom>
+                  </pic:spPr>
+                </pic:pic>
+              </a:graphicData>
+            </a:graphic>
+          </wp:inline>
+        </w:drawing>
+      </w:r>
+    </w:p>
+    <w:p>
+      <w:pPr>
+        <w:jc w:val="center"/>
+      </w:pPr>
+    </w:p>
+    <w:p/>
+    <w:p>
+      <w:pPr>
+        <w:jc w:val="center"/>
+        <w:rPr>
+          <w:b/>
+          <w:sz w:val="28"/>
+        </w:rPr>
+      </w:pPr>
+      <w:r>
+        <w:rPr>
+          <w:b/>
+          <w:sz w:val="28"/>
+        </w:rPr>
+        <w:t>Mobile Platform Development</w:t>
+      </w:r>
+    </w:p>
+    <w:p>
+      <w:pPr>
+        <w:jc w:val="center"/>
+        <w:rPr>
+          <w:b/>
+          <w:sz w:val="28"/>
+        </w:rPr>
+      </w:pPr>
+      <w:r>
+        <w:rPr>
+          <w:b/>
+          <w:sz w:val="28"/>
+        </w:rPr>
+        <w:t>MHI322959</w:t>
+      </w:r>
+    </w:p>
+    <w:p>
+      <w:pPr>
+        <w:jc w:val="center"/>
+        <w:rPr>
+          <w:b/>
+          <w:sz w:val="28"/>
+        </w:rPr>
+      </w:pPr>
+      <w:r>
+        <w:rPr>
+          <w:b/>
+          <w:sz w:val="28"/>
+        </w:rPr>
+        <w:t>Session 2017/2018</w:t>
+      </w:r>
+      <w:r>
+        <w:rPr>
+          <w:b/>
+          <w:sz w:val="28"/>
+        </w:rPr>
+        <w:cr/>
+      </w:r>
+    </w:p>
+    <w:p>
+      <w:pPr>
+        <w:jc w:val="center"/>
+      </w:pPr>
+    </w:p>
+    <w:p/>
+    <w:p>
+      <w:pPr>
+        <w:jc w:val="center"/>
+        <w:rPr>
+          <w:sz w:val="32"/>
+          <w:u w:val="single"/>
+        </w:rPr>
+      </w:pPr>
+      <w:r>
+        <w:rPr>
+          <w:sz w:val="32"/>
+          <w:u w:val="single"/>
+        </w:rPr>
+        <w:t>Coursework Submission: Design Report</w:t>
+      </w:r>
+    </w:p>
+    <w:p>
+      <w:pPr>
+        <w:jc w:val="center"/>
+        <w:rPr>
+          <w:sz w:val="24"/>
+        </w:rPr>
+      </w:pPr>
+    </w:p>
+    <w:p>
+      <w:pPr>
+        <w:jc w:val="center"/>
+        <w:rPr>
+          <w:sz w:val="24"/>
+        </w:rPr>
+      </w:pPr>
+    </w:p>
+    <w:p>
+      <w:pPr>
+        <w:jc w:val="center"/>
+        <w:rPr>
+          <w:sz w:val="24"/>
+        </w:rPr>
+      </w:pPr>
+    </w:p>
+    <w:p>
+      <w:pPr>
+        <w:jc w:val="center"/>
+        <w:rPr>
+          <w:sz w:val="28"/>
+          <w:szCs w:val="28"/>
+        </w:rPr>
+      </w:pPr>
+      <w:r>
+        <w:rPr>
+          <w:sz w:val="28"/>
+          <w:szCs w:val="28"/>
+        </w:rPr>
+        <w:t>Nick Connell</w:t>
+      </w:r>
+    </w:p>
+    <w:p>
+      <w:pPr>
+        <w:jc w:val="center"/>
+        <w:rPr>
+          <w:sz w:val="28"/>
+          <w:szCs w:val="28"/>
+        </w:rPr>
+      </w:pPr>
+      <w:r>
+        <w:rPr>
+          <w:sz w:val="28"/>
+          <w:szCs w:val="28"/>
+        </w:rPr>
+        <w:t xml:space="preserve">Matriculation Number: </w:t>
+      </w:r>
+      <w:r>
+        <w:rPr>
+          <w:sz w:val="28"/>
+          <w:szCs w:val="28"/>
+        </w:rPr>
+        <w:t>S1623944</w:t>
+      </w:r>
+    </w:p>
+    <w:p>
+      <w:pPr>
+        <w:jc w:val="center"/>
+      </w:pPr>
+    </w:p>
+    <w:p>
+      <w:pPr>
+        <w:jc w:val="center"/>
+      </w:pPr>
+    </w:p>
+    <w:p>
+      <w:pPr>
+        <w:jc w:val="center"/>
+      </w:pPr>
+    </w:p>
+    <w:p>
+      <w:pPr>
+        <w:jc w:val="center"/>
+      </w:pPr>
+    </w:p>
+    <w:p>
+      <w:pPr>
+        <w:jc w:val="center"/>
+      </w:pPr>
+    </w:p>
+    <w:p>
+      <w:pPr>
+        <w:jc w:val="center"/>
+      </w:pPr>
+    </w:p>
+    <w:p>
+      <w:pPr>
+        <w:pStyle w:val="NoSpacing"/>
+        <w:rPr>
+          <w:i/>
+          <w:sz w:val="28"/>
+        </w:rPr>
+      </w:pPr>
+    </w:p>
+    <w:p>
+      <w:pPr>
+        <w:pStyle w:val="Heading2"/>
+        <w:rPr>
+          <w:b/>
+        </w:rPr>
+      </w:pPr>
+      <w:r>
+        <w:rPr>
+          <w:b/>
+        </w:rPr>
+        <w:lastRenderedPageBreak/>
+        <w:t>Introduction</w:t>
+      </w:r>
+    </w:p>
+    <w:p>
+      <w:pPr>
+        <w:pStyle w:val="NoSpacing"/>
+      </w:pPr>
+      <w:r>
+        <w:t>The aim of this design report is to demonstrate the use of certain graphical components, their layout, and the reasoning behind these elements being chosen over other approaches which could have been taken. It will go into detail about what the design tried to achieve in aiding user experience amongst other key decisions which were researched and then later implemented.</w:t>
+      </w:r>
+    </w:p>
+    <w:p>
+      <w:pPr>
+        <w:pStyle w:val="NoSpacing"/>
+        <w:rPr>
+          <w:sz w:val="28"/>
+        </w:rPr>
+      </w:pPr>
+    </w:p>
+    <w:p>
+      <w:pPr>
+        <w:pStyle w:val="Heading2"/>
+        <w:rPr>
+          <w:b/>
+        </w:rPr>
+      </w:pPr>
+      <w:r>
+        <w:rPr>
+          <w:b/>
+        </w:rPr>
+        <w:t>Aims of the Design</w:t>
+      </w:r>
+    </w:p>
+    <w:p>
+      <w:pPr>
+        <w:pStyle w:val="NoSpacing"/>
+      </w:pPr>
+      <w:r>
+        <w:t>This section is going to discuss what the design of the application aimed to achieve.</w:t>
+      </w:r>
+    </w:p>
+    <w:p>
+      <w:pPr>
+        <w:pStyle w:val="NoSpacing"/>
+      </w:pPr>
+    </w:p>
+    <w:p>
+      <w:pPr>
+        <w:pStyle w:val="NoSpacing"/>
+      </w:pPr>
+      <w:r>
+        <w:t>One of the most fundamental goals which must be achieved by any product, software application, program, game, or the actual devices which access such applications, is to make it as simple as possible for the user. This means never allowing for the user to feel lost or unsure as to how they should proceed at any given moment and having a user interface which is friendly and simple to use. This is achieved through clear instructions (if necessary) and appropriately labelled, self-explanatory buttons.</w:t>
+      </w:r>
+    </w:p>
+    <w:p>
+      <w:pPr>
+        <w:pStyle w:val="NoSpacing"/>
+      </w:pPr>
+    </w:p>
+    <w:p>
+      <w:pPr>
+        <w:pStyle w:val="NoSpacing"/>
+        <w:rPr>
+          <w:b/>
+        </w:rPr>
+      </w:pPr>
+      <w:r>
+        <w:rPr>
+          <w:b/>
+        </w:rPr>
+        <w:t>Diagram 1.0 – Screen from official website of Traffic Scotland</w:t>
+      </w:r>
+    </w:p>
+    <w:p>
+      <w:pPr>
+        <w:pStyle w:val="NoSpacing"/>
+      </w:pPr>
+      <w:r>
+        <w:rPr>
+          <w:noProof/>
+        </w:rPr>
+        <w:drawing>
+          <wp:inline distT="0" distB="0" distL="0" distR="0" wp14:anchorId="70323257" wp14:editId="50C23382">
+            <wp:extent cx="5693613" cy="2967487"/>
+            <wp:effectExtent l="0" t="0" r="2540" b="4445"/>
+            <wp:docPr id="5" name="Picture 5"/>
+            <wp:cNvGraphicFramePr>
+              <a:graphicFrameLocks xmlns:a="http://schemas.openxmlformats.org/drawingml/2006/main" noChangeAspect="1"/>
+            </wp:cNvGraphicFramePr>
+            <a:graphic xmlns:a="http://schemas.openxmlformats.org/drawingml/2006/main">
+              <a:graphicData uri="http://schemas.openxmlformats.org/drawingml/2006/picture">
+                <pic:pic xmlns:pic="http://schemas.openxmlformats.org/drawingml/2006/picture">
+                  <pic:nvPicPr>
+                    <pic:cNvPr id="1" name=""/>
+                    <pic:cNvPicPr/>
+                  </pic:nvPicPr>
+                  <pic:blipFill>
+                    <a:blip r:embed="rId9"/>
+                    <a:stretch>
+                      <a:fillRect/>
+                    </a:stretch>
+                  </pic:blipFill>
+                  <pic:spPr>
+                    <a:xfrm>
+                      <a:off x="0" y="0"/>
+                      <a:ext cx="5778763" cy="3011867"/>
+                    </a:xfrm>
+                    <a:prstGeom prst="rect">
+                      <a:avLst/>
+                    </a:prstGeom>
+                  </pic:spPr>
+                </pic:pic>
+              </a:graphicData>
+            </a:graphic>
+          </wp:inline>
+        </w:drawing>
+      </w:r>
+    </w:p>
+    <w:p/>
+    <w:p>
+      <w:pPr>
+        <w:pStyle w:val="NoSpacing"/>
+      </w:pPr>
+      <w:r>
+        <w:t>Another key aim during the design process was to make the app look and feel as aesthetically close to the official website for Traffic Scotland taking into consideration both colour scheme and word choice. As can be seen in Diagram 1.0, Traffic Scotland uses the phrase “</w:t>
+      </w:r>
+      <w:r>
+        <w:t>Real time and future traffic information for Scotland</w:t>
+      </w:r>
+      <w:r>
+        <w:t>”. This phrase, amongst some other text were taken directly from the official site to help achieve a sense of reliability and consistency should a user change between the android application and the website.  Further to this use of text, the colours used are also transferrable and this was achieved by obtaining the hexadecimal values of the assorted colours used by Traffic Scotland. As can be seen in the respective diagrams below, Diagram 1.1 depicts the colours file held in the values directorate, followed by Diagram 1.2 showing the strings file which captures some of the text implementation.</w:t>
+      </w:r>
+    </w:p>
+    <w:p>
+      <w:pPr>
+        <w:pStyle w:val="NoSpacing"/>
+        <w:rPr>
+          <w:b/>
+        </w:rPr>
+      </w:pPr>
+    </w:p>
+    <w:p>
+      <w:pPr>
+        <w:pStyle w:val="NoSpacing"/>
+        <w:rPr>
+          <w:b/>
+        </w:rPr>
+      </w:pPr>
+    </w:p>
+    <w:p>
+      <w:pPr>
+        <w:pStyle w:val="NoSpacing"/>
+        <w:rPr>
+          <w:b/>
+        </w:rPr>
+      </w:pPr>
+    </w:p>
+    <w:p>
+      <w:pPr>
+        <w:pStyle w:val="NoSpacing"/>
+        <w:rPr>
+          <w:b/>
+        </w:rPr>
+      </w:pPr>
+    </w:p>
+    <w:p>
+      <w:pPr>
+        <w:pStyle w:val="NoSpacing"/>
+        <w:rPr>
+          <w:b/>
+        </w:rPr>
+      </w:pPr>
+      <w:r>
+        <w:rPr>
+          <w:b/>
+        </w:rPr>
+        <w:lastRenderedPageBreak/>
+        <w:t>Diagram 1.1 – Application of Hexadecimal Colour Values</w:t>
+      </w:r>
+    </w:p>
+    <w:p>
+      <w:pPr>
+        <w:pStyle w:val="NoSpacing"/>
+      </w:pPr>
+      <w:r>
+        <w:rPr>
+          <w:noProof/>
+        </w:rPr>
+        <w:drawing>
+          <wp:inline distT="0" distB="0" distL="0" distR="0" wp14:anchorId="453EDE77" wp14:editId="17E945B6">
+            <wp:extent cx="6000750" cy="3122762"/>
+            <wp:effectExtent l="0" t="0" r="0" b="1905"/>
+            <wp:docPr id="6" name="Picture 6"/>
+            <wp:cNvGraphicFramePr>
+              <a:graphicFrameLocks xmlns:a="http://schemas.openxmlformats.org/drawingml/2006/main" noChangeAspect="1"/>
+            </wp:cNvGraphicFramePr>
+            <a:graphic xmlns:a="http://schemas.openxmlformats.org/drawingml/2006/main">
+              <a:graphicData uri="http://schemas.openxmlformats.org/drawingml/2006/picture">
+                <pic:pic xmlns:pic="http://schemas.openxmlformats.org/drawingml/2006/picture">
+                  <pic:nvPicPr>
+                    <pic:cNvPr id="1" name=""/>
+                    <pic:cNvPicPr/>
+                  </pic:nvPicPr>
+                  <pic:blipFill>
+                    <a:blip r:embed="rId10"/>
+                    <a:stretch>
+                      <a:fillRect/>
+                    </a:stretch>
+                  </pic:blipFill>
+                  <pic:spPr>
+                    <a:xfrm>
+                      <a:off x="0" y="0"/>
+                      <a:ext cx="6106334" cy="3177707"/>
+                    </a:xfrm>
+                    <a:prstGeom prst="rect">
+                      <a:avLst/>
+                    </a:prstGeom>
+                  </pic:spPr>
+                </pic:pic>
+              </a:graphicData>
+            </a:graphic>
+          </wp:inline>
+        </w:drawing>
+      </w:r>
+    </w:p>
+    <w:p>
+      <w:pPr>
+        <w:pStyle w:val="NoSpacing"/>
+      </w:pPr>
+    </w:p>
+    <w:p>
+      <w:pPr>
+        <w:pStyle w:val="NoSpacing"/>
+        <w:rPr>
+          <w:b/>
+        </w:rPr>
+      </w:pPr>
+      <w:r>
+        <w:rPr>
+          <w:b/>
+        </w:rPr>
+        <w:t>Diagram 1.2 – Application of String Values</w:t>
+      </w:r>
+    </w:p>
+    <w:p>
+      <w:r>
+        <w:rPr>
+          <w:noProof/>
+        </w:rPr>
+        <w:drawing>
+          <wp:inline distT="0" distB="0" distL="0" distR="0" wp14:anchorId="6B241FB8" wp14:editId="63E1D66B">
+            <wp:extent cx="6038850" cy="3355675"/>
+            <wp:effectExtent l="0" t="0" r="0" b="0"/>
+            <wp:docPr id="7" name="Picture 7"/>
+            <wp:cNvGraphicFramePr>
+              <a:graphicFrameLocks xmlns:a="http://schemas.openxmlformats.org/drawingml/2006/main" noChangeAspect="1"/>
+            </wp:cNvGraphicFramePr>
+            <a:graphic xmlns:a="http://schemas.openxmlformats.org/drawingml/2006/main">
+              <a:graphicData uri="http://schemas.openxmlformats.org/drawingml/2006/picture">
+                <pic:pic xmlns:pic="http://schemas.openxmlformats.org/drawingml/2006/picture">
+                  <pic:nvPicPr>
+                    <pic:cNvPr id="1" name=""/>
+                    <pic:cNvPicPr/>
+                  </pic:nvPicPr>
+                  <pic:blipFill>
+                    <a:blip r:embed="rId11"/>
+                    <a:stretch>
+                      <a:fillRect/>
+                    </a:stretch>
+                  </pic:blipFill>
+                  <pic:spPr>
+                    <a:xfrm>
+                      <a:off x="0" y="0"/>
                       <a:ext cx="6094002" cy="3386322"/>
                     </a:xfrm>
                     <a:prstGeom prst="rect">
@@ -630,7 +939,7 @@
                     <pic:cNvPicPr/>
                   </pic:nvPicPr>
                   <pic:blipFill>
-                    <a:blip r:embed="rId9"/>
+                    <a:blip r:embed="rId12"/>
                     <a:stretch>
                       <a:fillRect/>
                     </a:stretch>
@@ -959,7 +1268,7 @@
                     <pic:cNvPicPr/>
                   </pic:nvPicPr>
                   <pic:blipFill>
-                    <a:blip r:embed="rId10">
+                    <a:blip r:embed="rId13">
                       <a:extLst>
                         <a:ext uri="{28A0092B-C50C-407E-A947-70E740481C1C}">
                           <a14:useLocalDpi xmlns:a14="http://schemas.microsoft.com/office/drawing/2010/main" val="0"/>
@@ -1088,7 +1397,7 @@
                     <pic:cNvPicPr/>
                   </pic:nvPicPr>
                   <pic:blipFill>
-                    <a:blip r:embed="rId11">
+                    <a:blip r:embed="rId14">
                       <a:extLst>
                         <a:ext uri="{28A0092B-C50C-407E-A947-70E740481C1C}">
                           <a14:useLocalDpi xmlns:a14="http://schemas.microsoft.com/office/drawing/2010/main" val="0"/>
@@ -1177,7 +1486,7 @@
                     <pic:cNvPicPr/>
                   </pic:nvPicPr>
                   <pic:blipFill>
-                    <a:blip r:embed="rId12">
+                    <a:blip r:embed="rId15">
                       <a:extLst>
                         <a:ext uri="{28A0092B-C50C-407E-A947-70E740481C1C}">
                           <a14:useLocalDpi xmlns:a14="http://schemas.microsoft.com/office/drawing/2010/main" val="0"/>
@@ -1381,7 +1690,7 @@
                     <pic:cNvPicPr/>
                   </pic:nvPicPr>
                   <pic:blipFill>
-                    <a:blip r:embed="rId5"/>
+                    <a:blip r:embed="rId8"/>
                     <a:stretch>
                       <a:fillRect/>
                     </a:stretch>
@@ -1895,7 +2204,7 @@
                     <pic:cNvPicPr/>
                   </pic:nvPicPr>
                   <pic:blipFill>
-                    <a:blip r:embed="rId11">
+                    <a:blip r:embed="rId14">
                       <a:extLst>
                         <a:ext uri="{28A0092B-C50C-407E-A947-70E740481C1C}">
                           <a14:useLocalDpi xmlns:a14="http://schemas.microsoft.com/office/drawing/2010/main" val="0"/>
@@ -1957,7 +2266,7 @@
                     </pic:cNvPicPr>
                   </pic:nvPicPr>
                   <pic:blipFill>
-                    <a:blip r:embed="rId13">
+                    <a:blip r:embed="rId16">
                       <a:extLst>
                         <a:ext uri="{28A0092B-C50C-407E-A947-70E740481C1C}">
                           <a14:useLocalDpi xmlns:a14="http://schemas.microsoft.com/office/drawing/2010/main" val="0"/>
@@ -2104,7 +2413,7 @@
                     <pic:cNvPicPr/>
                   </pic:nvPicPr>
                   <pic:blipFill>
-                    <a:blip r:embed="rId14"/>
+                    <a:blip r:embed="rId17"/>
                     <a:stretch>
                       <a:fillRect/>
                     </a:stretch>
@@ -2173,7 +2482,7 @@
                     <pic:cNvPicPr/>
                   </pic:nvPicPr>
                   <pic:blipFill>
-                    <a:blip r:embed="rId15" cstate="print">
+                    <a:blip r:embed="rId18" cstate="print">
                       <a:extLst>
                         <a:ext uri="{28A0092B-C50C-407E-A947-70E740481C1C}">
                           <a14:useLocalDpi xmlns:a14="http://schemas.microsoft.com/office/drawing/2010/main" val="0"/>
@@ -2347,7 +2656,7 @@
                     <pic:cNvPicPr/>
                   </pic:nvPicPr>
                   <pic:blipFill>
-                    <a:blip r:embed="rId16"/>
+                    <a:blip r:embed="rId19"/>
                     <a:stretch>
                       <a:fillRect/>
                     </a:stretch>
@@ -2393,7 +2702,7 @@
                     <pic:cNvPicPr/>
                   </pic:nvPicPr>
                   <pic:blipFill>
-                    <a:blip r:embed="rId17"/>
+                    <a:blip r:embed="rId20"/>
                     <a:stretch>
                       <a:fillRect/>
                     </a:stretch>
@@ -2595,7 +2904,7 @@
       <w:r>
         <w:t xml:space="preserve">The following test is taken from the Planned Road Works activity/java file. The specified URL used was: </w:t>
       </w:r>
-      <w:hyperlink r:id="rId18" w:history="1">
+      <w:hyperlink r:id="rId21" w:history="1">
         <w:r>
           <w:rPr>
             <w:rStyle w:val="Hyperlink"/>
@@ -3776,7 +4085,7 @@
                     <pic:cNvPicPr/>
                   </pic:nvPicPr>
                   <pic:blipFill>
-                    <a:blip r:embed="rId19"/>
+                    <a:blip r:embed="rId22"/>
                     <a:stretch>
                       <a:fillRect/>
                     </a:stretch>
@@ -3847,7 +4156,7 @@
                     <pic:cNvPicPr/>
                   </pic:nvPicPr>
                   <pic:blipFill>
-                    <a:blip r:embed="rId20">
+                    <a:blip r:embed="rId23">
                       <a:extLst>
                         <a:ext uri="{28A0092B-C50C-407E-A947-70E740481C1C}">
                           <a14:useLocalDpi xmlns:a14="http://schemas.microsoft.com/office/drawing/2010/main" val="0"/>
@@ -3948,7 +4257,7 @@
                     <pic:cNvPicPr/>
                   </pic:nvPicPr>
                   <pic:blipFill>
-                    <a:blip r:embed="rId21">
+                    <a:blip r:embed="rId24">
                       <a:extLst>
                         <a:ext uri="{28A0092B-C50C-407E-A947-70E740481C1C}">
                           <a14:useLocalDpi xmlns:a14="http://schemas.microsoft.com/office/drawing/2010/main" val="0"/>
@@ -4139,7 +4448,7 @@
                     <pic:cNvPicPr/>
                   </pic:nvPicPr>
                   <pic:blipFill>
-                    <a:blip r:embed="rId22">
+                    <a:blip r:embed="rId25">
                       <a:extLst>
                         <a:ext uri="{28A0092B-C50C-407E-A947-70E740481C1C}">
                           <a14:useLocalDpi xmlns:a14="http://schemas.microsoft.com/office/drawing/2010/main" val="0"/>
@@ -4221,7 +4530,7 @@
                     <pic:cNvPicPr/>
                   </pic:nvPicPr>
                   <pic:blipFill>
-                    <a:blip r:embed="rId23">
+                    <a:blip r:embed="rId26">
                       <a:extLst>
                         <a:ext uri="{28A0092B-C50C-407E-A947-70E740481C1C}">
                           <a14:useLocalDpi xmlns:a14="http://schemas.microsoft.com/office/drawing/2010/main" val="0"/>
@@ -4319,7 +4628,7 @@
                     <pic:cNvPicPr/>
                   </pic:nvPicPr>
                   <pic:blipFill>
-                    <a:blip r:embed="rId14"/>
+                    <a:blip r:embed="rId17"/>
                     <a:stretch>
                       <a:fillRect/>
                     </a:stretch>
@@ -4383,7 +4692,7 @@
                     <pic:cNvPicPr/>
                   </pic:nvPicPr>
                   <pic:blipFill>
-                    <a:blip r:embed="rId24">
+                    <a:blip r:embed="rId27">
                       <a:extLst>
                         <a:ext uri="{28A0092B-C50C-407E-A947-70E740481C1C}">
                           <a14:useLocalDpi xmlns:a14="http://schemas.microsoft.com/office/drawing/2010/main" val="0"/>
@@ -4474,7 +4783,7 @@
                     <pic:cNvPicPr/>
                   </pic:nvPicPr>
                   <pic:blipFill>
-                    <a:blip r:embed="rId25"/>
+                    <a:blip r:embed="rId28"/>
                     <a:stretch>
                       <a:fillRect/>
                     </a:stretch>
@@ -4499,8 +4808,6 @@
       <w:pPr>
         <w:pStyle w:val="NoSpacing"/>
       </w:pPr>
-      <w:bookmarkStart w:id="0" w:name="_GoBack"/>
-      <w:bookmarkEnd w:id="0"/>
     </w:p>
     <w:p/>
     <w:sectPr>
@@ -4997,6 +5304,7 @@
     <w:lsdException w:name="HTML Sample" w:semiHidden="1" w:unhideWhenUsed="1"/>
     <w:lsdException w:name="HTML Typewriter" w:semiHidden="1" w:unhideWhenUsed="1"/>
     <w:lsdException w:name="HTML Variable" w:semiHidden="1" w:unhideWhenUsed="1"/>
+    <w:lsdException w:name="Normal Table" w:semiHidden="1" w:unhideWhenUsed="1"/>
     <w:lsdException w:name="annotation subject" w:semiHidden="1" w:unhideWhenUsed="1"/>
     <w:lsdException w:name="No List" w:semiHidden="1" w:unhideWhenUsed="1"/>
     <w:lsdException w:name="Outline List 1" w:semiHidden="1" w:unhideWhenUsed="1"/>
@@ -5043,8 +5351,10 @@
     <w:lsdException w:name="Table Subtle 2" w:semiHidden="1" w:unhideWhenUsed="1"/>
     <w:lsdException w:name="Table Web 1" w:semiHidden="1" w:unhideWhenUsed="1"/>
     <w:lsdException w:name="Table Web 2" w:semiHidden="1" w:unhideWhenUsed="1"/>
+    <w:lsdException w:name="Table Web 3" w:semiHidden="1" w:unhideWhenUsed="1"/>
     <w:lsdException w:name="Balloon Text" w:semiHidden="1" w:unhideWhenUsed="1"/>
     <w:lsdException w:name="Table Grid" w:uiPriority="39"/>
+    <w:lsdException w:name="Table Theme" w:semiHidden="1" w:unhideWhenUsed="1"/>
     <w:lsdException w:name="Placeholder Text" w:semiHidden="1"/>
     <w:lsdException w:name="No Spacing" w:uiPriority="1" w:qFormat="1"/>
     <w:lsdException w:name="Light Shading" w:uiPriority="60"/>
@@ -5371,6 +5681,18 @@
       <w:u w:val="single"/>
     </w:rPr>
   </w:style>
+  <w:style w:type="character" w:styleId="UnresolvedMention">
+    <w:name w:val="Unresolved Mention"/>
+    <w:basedOn w:val="DefaultParagraphFont"/>
+    <w:uiPriority w:val="99"/>
+    <w:semiHidden/>
+    <w:unhideWhenUsed/>
+    <w:rsid w:val="00664653"/>
+    <w:rPr>
+      <w:color w:val="808080"/>
+      <w:shd w:val="clear" w:color="auto" w:fill="E6E6E6"/>
+    </w:rPr>
+  </w:style>
 </w:styles>
 </file>
 

</xml_diff>